<commit_message>
added revised wireframe document and SVG of wireframe
</commit_message>
<xml_diff>
--- a/wireframe_document.docx
+++ b/wireframe_document.docx
@@ -11,9 +11,9 @@
           <w:noProof/>
         </w:rPr>
         <w:drawing>
-          <wp:inline distT="0" distB="0" distL="0" distR="0" wp14:anchorId="164BFAFE" wp14:editId="5C021144">
-            <wp:extent cx="5805170" cy="9768840"/>
-            <wp:effectExtent l="0" t="0" r="5080" b="3810"/>
+          <wp:inline distT="0" distB="0" distL="0" distR="0" wp14:anchorId="54B87CBD" wp14:editId="44963820">
+            <wp:extent cx="8476190" cy="14133333"/>
+            <wp:effectExtent l="0" t="0" r="1270" b="1905"/>
             <wp:docPr id="1" name="Picture 1" descr="Diagram&#10;&#10;Description automatically generated"/>
             <wp:cNvGraphicFramePr>
               <a:graphicFrameLocks xmlns:a="http://schemas.openxmlformats.org/drawingml/2006/main" noChangeAspect="1"/>
@@ -34,7 +34,7 @@
                   <pic:spPr>
                     <a:xfrm>
                       <a:off x="0" y="0"/>
-                      <a:ext cx="5805170" cy="9768840"/>
+                      <a:ext cx="8476190" cy="14133333"/>
                     </a:xfrm>
                     <a:prstGeom prst="rect">
                       <a:avLst/>
@@ -49,7 +49,7 @@
     </w:p>
     <w:sectPr>
       <w:pgSz w:w="12240" w:h="15840"/>
-      <w:pgMar w:top="180" w:right="1440" w:bottom="1440" w:left="1440" w:header="720" w:footer="720" w:gutter="0"/>
+      <w:pgMar w:top="1440" w:right="1440" w:bottom="1440" w:left="1440" w:header="720" w:footer="720" w:gutter="0"/>
       <w:cols w:space="720"/>
       <w:docGrid w:linePitch="360"/>
     </w:sectPr>

</xml_diff>